<commit_message>
updating the ddas test procedures
</commit_message>
<xml_diff>
--- a/Documents/Technical/Help/DDAS Test Procedures_Users.docx
+++ b/Documents/Technical/Help/DDAS Test Procedures_Users.docx
@@ -1936,25 +1936,7 @@
               </w:rPr>
             </w:pPr>
             <w:r>
-              <w:t xml:space="preserve">Login with the </w:t>
-            </w:r>
-            <w:r>
-              <w:t xml:space="preserve">Admin </w:t>
-            </w:r>
-            <w:r>
-              <w:t xml:space="preserve">credentials </w:t>
-            </w:r>
-            <w:r>
-              <w:t xml:space="preserve">and </w:t>
-            </w:r>
-            <w:r>
-              <w:t>Navigate to ‘</w:t>
-            </w:r>
-            <w:r>
-              <w:t>Site Sources</w:t>
-            </w:r>
-            <w:r>
-              <w:t>’ tab under the ‘</w:t>
+              <w:t>Login with the Admin credentials and Navigate to ‘Site Sources’ tab under the ‘</w:t>
             </w:r>
             <w:r>
               <w:t>Configuration</w:t>
@@ -2042,19 +2024,13 @@
               <w:jc w:val="center"/>
             </w:pPr>
             <w:r>
-              <w:t xml:space="preserve">Navigate to ‘Site Sources’ tab </w:t>
-            </w:r>
-            <w:r>
-              <w:t>under the ‘Configuration</w:t>
+              <w:t>Navigate to ‘Site Sources’ tab under the ‘Configuration</w:t>
             </w:r>
             <w:r>
               <w:t>s</w:t>
             </w:r>
             <w:r>
-              <w:t>’ section</w:t>
-            </w:r>
-            <w:r>
-              <w:t>.</w:t>
+              <w:t>’ section.</w:t>
             </w:r>
           </w:p>
           <w:p>
@@ -2266,13 +2242,7 @@
               </w:rPr>
             </w:pPr>
             <w:r>
-              <w:t>Login with the Admin credentials and Navigate to ‘</w:t>
-            </w:r>
-            <w:r>
-              <w:t>Default Sites</w:t>
-            </w:r>
-            <w:r>
-              <w:t>’ tab under the ‘Configuration</w:t>
+              <w:t>Login with the Admin credentials and Navigate to ‘Default Sites’ tab under the ‘Configuration</w:t>
             </w:r>
             <w:r>
               <w:t>s</w:t>
@@ -2510,8 +2480,6 @@
             <w:r>
               <w:t>lect search applies to and save</w:t>
             </w:r>
-            <w:bookmarkStart w:id="0" w:name="_GoBack"/>
-            <w:bookmarkEnd w:id="0"/>
           </w:p>
         </w:tc>
         <w:tc>
@@ -3165,7 +3133,7 @@
       </w:tblPr>
       <w:tblGrid>
         <w:gridCol w:w="814"/>
-        <w:gridCol w:w="1351"/>
+        <w:gridCol w:w="1368"/>
         <w:gridCol w:w="1884"/>
         <w:gridCol w:w="2552"/>
         <w:gridCol w:w="1842"/>
@@ -3335,6 +3303,80 @@
             </w:pPr>
             <w:r>
               <w:t>All searches carried out should be displayed</w:t>
+            </w:r>
+          </w:p>
+        </w:tc>
+      </w:tr>
+      <w:tr>
+        <w:trPr>
+          <w:trHeight w:val="430"/>
+          <w:jc w:val="center"/>
+        </w:trPr>
+        <w:tc>
+          <w:tcPr>
+            <w:tcW w:w="814" w:type="dxa"/>
+          </w:tcPr>
+          <w:p>
+            <w:pPr>
+              <w:jc w:val="center"/>
+            </w:pPr>
+            <w:r>
+              <w:t>2</w:t>
+            </w:r>
+          </w:p>
+        </w:tc>
+        <w:tc>
+          <w:tcPr>
+            <w:tcW w:w="1351" w:type="dxa"/>
+          </w:tcPr>
+          <w:p>
+            <w:pPr>
+              <w:jc w:val="center"/>
+            </w:pPr>
+            <w:r>
+              <w:t>Sub Investigators</w:t>
+            </w:r>
+          </w:p>
+        </w:tc>
+        <w:tc>
+          <w:tcPr>
+            <w:tcW w:w="1884" w:type="dxa"/>
+          </w:tcPr>
+          <w:p>
+            <w:pPr>
+              <w:jc w:val="center"/>
+            </w:pPr>
+            <w:r>
+              <w:t>List of sub investigators (if any)</w:t>
+            </w:r>
+          </w:p>
+        </w:tc>
+        <w:tc>
+          <w:tcPr>
+            <w:tcW w:w="2552" w:type="dxa"/>
+          </w:tcPr>
+          <w:p>
+            <w:pPr>
+              <w:jc w:val="center"/>
+            </w:pPr>
+            <w:r>
+              <w:t xml:space="preserve">Navigate to ‘All Searches’ tab. Application displays a ’+’ mark </w:t>
+            </w:r>
+            <w:r>
+              <w:t>next to the principal investigator to view the list of sub investigators</w:t>
+            </w:r>
+          </w:p>
+        </w:tc>
+        <w:tc>
+          <w:tcPr>
+            <w:tcW w:w="1842" w:type="dxa"/>
+          </w:tcPr>
+          <w:p>
+            <w:pPr>
+              <w:jc w:val="center"/>
+            </w:pPr>
+            <w:r>
+              <w:t>List of sub investigators wherever applicable, should be displayed</w:t>
             </w:r>
           </w:p>
         </w:tc>
@@ -3567,7 +3609,7 @@
       </w:tblPr>
       <w:tblGrid>
         <w:gridCol w:w="814"/>
-        <w:gridCol w:w="1351"/>
+        <w:gridCol w:w="1368"/>
         <w:gridCol w:w="1884"/>
         <w:gridCol w:w="2552"/>
         <w:gridCol w:w="1842"/>
@@ -3735,6 +3777,70 @@
             <w:r>
               <w:t>Compliance form should be updated under the newly assigned user</w:t>
             </w:r>
+          </w:p>
+        </w:tc>
+      </w:tr>
+      <w:tr>
+        <w:trPr>
+          <w:trHeight w:val="430"/>
+          <w:jc w:val="center"/>
+        </w:trPr>
+        <w:tc>
+          <w:tcPr>
+            <w:tcW w:w="814" w:type="dxa"/>
+          </w:tcPr>
+          <w:p>
+            <w:pPr>
+              <w:jc w:val="center"/>
+            </w:pPr>
+            <w:r>
+              <w:t>2</w:t>
+            </w:r>
+          </w:p>
+        </w:tc>
+        <w:tc>
+          <w:tcPr>
+            <w:tcW w:w="1351" w:type="dxa"/>
+          </w:tcPr>
+          <w:p>
+            <w:pPr>
+              <w:jc w:val="center"/>
+            </w:pPr>
+            <w:r>
+              <w:t>Sub Investigators</w:t>
+            </w:r>
+          </w:p>
+        </w:tc>
+        <w:tc>
+          <w:tcPr>
+            <w:tcW w:w="1884" w:type="dxa"/>
+          </w:tcPr>
+          <w:p>
+            <w:pPr>
+              <w:jc w:val="center"/>
+            </w:pPr>
+            <w:bookmarkStart w:id="0" w:name="_GoBack"/>
+            <w:bookmarkEnd w:id="0"/>
+          </w:p>
+        </w:tc>
+        <w:tc>
+          <w:tcPr>
+            <w:tcW w:w="2552" w:type="dxa"/>
+          </w:tcPr>
+          <w:p>
+            <w:pPr>
+              <w:jc w:val="center"/>
+            </w:pPr>
+          </w:p>
+        </w:tc>
+        <w:tc>
+          <w:tcPr>
+            <w:tcW w:w="1842" w:type="dxa"/>
+          </w:tcPr>
+          <w:p>
+            <w:pPr>
+              <w:jc w:val="center"/>
+            </w:pPr>
           </w:p>
         </w:tc>
       </w:tr>

</xml_diff>